<commit_message>
Fixed comands to run docker instance.
</commit_message>
<xml_diff>
--- a/deploy_bookcrossing.docx
+++ b/deploy_bookcrossing.docx
@@ -34,7 +34,7 @@
       <w:r>
         <w:t xml:space="preserve"> </w:t>
       </w:r>
-      <w:hyperlink r:id="rId5" w:history="1">
+      <w:hyperlink w:history="1" r:id="rId5">
         <w:r>
           <w:rPr>
             <w:rStyle w:val="Hyperlink"/>
@@ -60,7 +60,7 @@
       <w:r>
         <w:t xml:space="preserve">git repository </w:t>
       </w:r>
-      <w:hyperlink r:id="rId6" w:history="1">
+      <w:hyperlink w:history="1" r:id="rId6">
         <w:r>
           <w:rPr>
             <w:rStyle w:val="Hyperlink"/>
@@ -137,23 +137,30 @@
           <w:ilvl w:val="1"/>
           <w:numId w:val="3"/>
         </w:numPr>
-      </w:pPr>
-      <w:r>
+        <w:rPr/>
+      </w:pPr>
+      <w:r>
+        <w:rPr/>
         <w:t xml:space="preserve">docker build -t </w:t>
       </w:r>
       <w:proofErr w:type="gramStart"/>
       <w:r>
+        <w:rPr/>
         <w:t>bookcrossing:v</w:t>
       </w:r>
+      <w:r>
+        <w:rPr/>
+        <w:t xml:space="preserve">1 </w:t>
+      </w:r>
+      <w:r>
+        <w:rPr/>
+        <w:t>.</w:t>
+      </w:r>
       <w:proofErr w:type="gramEnd"/>
       <w:r>
-        <w:t xml:space="preserve">1 -f </w:t>
-      </w:r>
-      <w:proofErr w:type="spellStart"/>
-      <w:r>
-        <w:t>Dockerfile</w:t>
-      </w:r>
-      <w:proofErr w:type="spellEnd"/>
+        <w:rPr/>
+        <w:t>/</w:t>
+      </w:r>
     </w:p>
     <w:p>
       <w:pPr>
@@ -162,17 +169,19 @@
           <w:ilvl w:val="1"/>
           <w:numId w:val="3"/>
         </w:numPr>
-      </w:pPr>
-      <w:r>
-        <w:t xml:space="preserve">docker run -it </w:t>
-      </w:r>
-      <w:proofErr w:type="gramStart"/>
-      <w:r>
-        <w:t>bookcrossing:v</w:t>
-      </w:r>
-      <w:proofErr w:type="gramEnd"/>
-      <w:r>
-        <w:t>1 –-name bookcrossing</w:t>
+        <w:rPr>
+          <w:rFonts w:ascii="Trebuchet MS" w:hAnsi="Trebuchet MS" w:eastAsia="Trebuchet MS" w:cs="Trebuchet MS" w:asciiTheme="minorAscii" w:hAnsiTheme="minorAscii" w:eastAsiaTheme="minorAscii" w:cstheme="minorAscii"/>
+          <w:sz w:val="28"/>
+          <w:szCs w:val="28"/>
+        </w:rPr>
+      </w:pPr>
+      <w:r>
+        <w:rPr>
+          <w:rFonts w:ascii="Trebuchet MS" w:hAnsi="Trebuchet MS" w:eastAsia="Calibri" w:cs="Arial"/>
+          <w:sz w:val="28"/>
+          <w:szCs w:val="28"/>
+        </w:rPr>
+        <w:t>docker run -p 8080:8080 --name bookcrossing -it bookcrossing:v1</w:t>
       </w:r>
     </w:p>
     <w:p>
@@ -220,9 +229,19 @@
           <w:ilvl w:val="1"/>
           <w:numId w:val="3"/>
         </w:numPr>
-      </w:pPr>
-      <w:r>
-        <w:t>docker start bookcrossing</w:t>
+        <w:rPr/>
+      </w:pPr>
+      <w:r>
+        <w:rPr/>
+        <w:t>docker start</w:t>
+      </w:r>
+      <w:r>
+        <w:rPr/>
+        <w:t xml:space="preserve"> –i </w:t>
+      </w:r>
+      <w:r>
+        <w:rPr/>
+        <w:t>bookcrossing</w:t>
       </w:r>
     </w:p>
     <w:p>
@@ -236,7 +255,7 @@
       <w:r>
         <w:t xml:space="preserve">After starting container, application will be available by </w:t>
       </w:r>
-      <w:hyperlink r:id="rId7" w:history="1">
+      <w:hyperlink w:history="1" r:id="rId7">
         <w:r>
           <w:rPr>
             <w:rStyle w:val="Hyperlink"/>
@@ -691,7 +710,7 @@
       <w:r>
         <w:t xml:space="preserve"> </w:t>
       </w:r>
-      <w:hyperlink r:id="rId8" w:history="1">
+      <w:hyperlink w:history="1" r:id="rId8">
         <w:r>
           <w:rPr>
             <w:rStyle w:val="Hyperlink"/>
@@ -898,6 +917,8 @@
       </w:r>
       <w:r>
         <w:tab/>
+      </w:r>
+      <w:r>
         <w:t xml:space="preserve">and find file </w:t>
       </w:r>
       <w:r>
@@ -954,7 +975,7 @@
       <w:r>
         <w:t xml:space="preserve">Application will be available by link </w:t>
       </w:r>
-      <w:hyperlink r:id="rId9" w:history="1">
+      <w:hyperlink w:history="1" r:id="rId9">
         <w:r>
           <w:rPr>
             <w:rStyle w:val="Hyperlink"/>
@@ -965,7 +986,7 @@
       <w:r>
         <w:t xml:space="preserve"> or </w:t>
       </w:r>
-      <w:hyperlink r:id="rId10" w:history="1">
+      <w:hyperlink w:history="1" r:id="rId10">
         <w:r>
           <w:rPr>
             <w:rStyle w:val="Hyperlink"/>
@@ -986,7 +1007,7 @@
       </w:r>
     </w:p>
     <w:sectPr>
-      <w:pgSz w:w="12240" w:h="15840"/>
+      <w:pgSz w:w="12240" w:h="15840" w:orient="portrait"/>
       <w:pgMar w:top="1440" w:right="1440" w:bottom="1440" w:left="1440" w:header="720" w:footer="720" w:gutter="0"/>
       <w:cols w:space="720"/>
       <w:docGrid w:linePitch="360"/>
@@ -1010,7 +1031,7 @@
         <w:ind w:left="1800" w:hanging="360"/>
       </w:pPr>
       <w:rPr>
-        <w:rFonts w:ascii="Symbol" w:hAnsi="Symbol" w:hint="default"/>
+        <w:rFonts w:hint="default" w:ascii="Symbol" w:hAnsi="Symbol"/>
       </w:rPr>
     </w:lvl>
     <w:lvl w:ilvl="1" w:tplc="04090003" w:tentative="1">
@@ -1022,7 +1043,7 @@
         <w:ind w:left="2520" w:hanging="360"/>
       </w:pPr>
       <w:rPr>
-        <w:rFonts w:ascii="Courier New" w:hAnsi="Courier New" w:cs="Courier New" w:hint="default"/>
+        <w:rFonts w:hint="default" w:ascii="Courier New" w:hAnsi="Courier New" w:cs="Courier New"/>
       </w:rPr>
     </w:lvl>
     <w:lvl w:ilvl="2" w:tplc="04090005" w:tentative="1">
@@ -1034,7 +1055,7 @@
         <w:ind w:left="3240" w:hanging="360"/>
       </w:pPr>
       <w:rPr>
-        <w:rFonts w:ascii="Wingdings" w:hAnsi="Wingdings" w:hint="default"/>
+        <w:rFonts w:hint="default" w:ascii="Wingdings" w:hAnsi="Wingdings"/>
       </w:rPr>
     </w:lvl>
     <w:lvl w:ilvl="3" w:tplc="04090001" w:tentative="1">
@@ -1046,7 +1067,7 @@
         <w:ind w:left="3960" w:hanging="360"/>
       </w:pPr>
       <w:rPr>
-        <w:rFonts w:ascii="Symbol" w:hAnsi="Symbol" w:hint="default"/>
+        <w:rFonts w:hint="default" w:ascii="Symbol" w:hAnsi="Symbol"/>
       </w:rPr>
     </w:lvl>
     <w:lvl w:ilvl="4" w:tplc="04090003" w:tentative="1">
@@ -1058,7 +1079,7 @@
         <w:ind w:left="4680" w:hanging="360"/>
       </w:pPr>
       <w:rPr>
-        <w:rFonts w:ascii="Courier New" w:hAnsi="Courier New" w:cs="Courier New" w:hint="default"/>
+        <w:rFonts w:hint="default" w:ascii="Courier New" w:hAnsi="Courier New" w:cs="Courier New"/>
       </w:rPr>
     </w:lvl>
     <w:lvl w:ilvl="5" w:tplc="04090005" w:tentative="1">
@@ -1070,7 +1091,7 @@
         <w:ind w:left="5400" w:hanging="360"/>
       </w:pPr>
       <w:rPr>
-        <w:rFonts w:ascii="Wingdings" w:hAnsi="Wingdings" w:hint="default"/>
+        <w:rFonts w:hint="default" w:ascii="Wingdings" w:hAnsi="Wingdings"/>
       </w:rPr>
     </w:lvl>
     <w:lvl w:ilvl="6" w:tplc="04090001" w:tentative="1">
@@ -1082,7 +1103,7 @@
         <w:ind w:left="6120" w:hanging="360"/>
       </w:pPr>
       <w:rPr>
-        <w:rFonts w:ascii="Symbol" w:hAnsi="Symbol" w:hint="default"/>
+        <w:rFonts w:hint="default" w:ascii="Symbol" w:hAnsi="Symbol"/>
       </w:rPr>
     </w:lvl>
     <w:lvl w:ilvl="7" w:tplc="04090003" w:tentative="1">
@@ -1094,7 +1115,7 @@
         <w:ind w:left="6840" w:hanging="360"/>
       </w:pPr>
       <w:rPr>
-        <w:rFonts w:ascii="Courier New" w:hAnsi="Courier New" w:cs="Courier New" w:hint="default"/>
+        <w:rFonts w:hint="default" w:ascii="Courier New" w:hAnsi="Courier New" w:cs="Courier New"/>
       </w:rPr>
     </w:lvl>
     <w:lvl w:ilvl="8" w:tplc="04090005" w:tentative="1">
@@ -1106,7 +1127,7 @@
         <w:ind w:left="7560" w:hanging="360"/>
       </w:pPr>
       <w:rPr>
-        <w:rFonts w:ascii="Wingdings" w:hAnsi="Wingdings" w:hint="default"/>
+        <w:rFonts w:hint="default" w:ascii="Wingdings" w:hAnsi="Wingdings"/>
       </w:rPr>
     </w:lvl>
   </w:abstractNum>
@@ -1123,7 +1144,7 @@
         <w:ind w:left="1080" w:hanging="360"/>
       </w:pPr>
       <w:rPr>
-        <w:rFonts w:ascii="Symbol" w:hAnsi="Symbol" w:hint="default"/>
+        <w:rFonts w:hint="default" w:ascii="Symbol" w:hAnsi="Symbol"/>
       </w:rPr>
     </w:lvl>
     <w:lvl w:ilvl="1" w:tplc="04090003" w:tentative="1">
@@ -1135,7 +1156,7 @@
         <w:ind w:left="1800" w:hanging="360"/>
       </w:pPr>
       <w:rPr>
-        <w:rFonts w:ascii="Courier New" w:hAnsi="Courier New" w:cs="Courier New" w:hint="default"/>
+        <w:rFonts w:hint="default" w:ascii="Courier New" w:hAnsi="Courier New" w:cs="Courier New"/>
       </w:rPr>
     </w:lvl>
     <w:lvl w:ilvl="2" w:tplc="04090005" w:tentative="1">
@@ -1147,7 +1168,7 @@
         <w:ind w:left="2520" w:hanging="360"/>
       </w:pPr>
       <w:rPr>
-        <w:rFonts w:ascii="Wingdings" w:hAnsi="Wingdings" w:hint="default"/>
+        <w:rFonts w:hint="default" w:ascii="Wingdings" w:hAnsi="Wingdings"/>
       </w:rPr>
     </w:lvl>
     <w:lvl w:ilvl="3" w:tplc="04090001" w:tentative="1">
@@ -1159,7 +1180,7 @@
         <w:ind w:left="3240" w:hanging="360"/>
       </w:pPr>
       <w:rPr>
-        <w:rFonts w:ascii="Symbol" w:hAnsi="Symbol" w:hint="default"/>
+        <w:rFonts w:hint="default" w:ascii="Symbol" w:hAnsi="Symbol"/>
       </w:rPr>
     </w:lvl>
     <w:lvl w:ilvl="4" w:tplc="04090003" w:tentative="1">
@@ -1171,7 +1192,7 @@
         <w:ind w:left="3960" w:hanging="360"/>
       </w:pPr>
       <w:rPr>
-        <w:rFonts w:ascii="Courier New" w:hAnsi="Courier New" w:cs="Courier New" w:hint="default"/>
+        <w:rFonts w:hint="default" w:ascii="Courier New" w:hAnsi="Courier New" w:cs="Courier New"/>
       </w:rPr>
     </w:lvl>
     <w:lvl w:ilvl="5" w:tplc="04090005" w:tentative="1">
@@ -1183,7 +1204,7 @@
         <w:ind w:left="4680" w:hanging="360"/>
       </w:pPr>
       <w:rPr>
-        <w:rFonts w:ascii="Wingdings" w:hAnsi="Wingdings" w:hint="default"/>
+        <w:rFonts w:hint="default" w:ascii="Wingdings" w:hAnsi="Wingdings"/>
       </w:rPr>
     </w:lvl>
     <w:lvl w:ilvl="6" w:tplc="04090001" w:tentative="1">
@@ -1195,7 +1216,7 @@
         <w:ind w:left="5400" w:hanging="360"/>
       </w:pPr>
       <w:rPr>
-        <w:rFonts w:ascii="Symbol" w:hAnsi="Symbol" w:hint="default"/>
+        <w:rFonts w:hint="default" w:ascii="Symbol" w:hAnsi="Symbol"/>
       </w:rPr>
     </w:lvl>
     <w:lvl w:ilvl="7" w:tplc="04090003" w:tentative="1">
@@ -1207,7 +1228,7 @@
         <w:ind w:left="6120" w:hanging="360"/>
       </w:pPr>
       <w:rPr>
-        <w:rFonts w:ascii="Courier New" w:hAnsi="Courier New" w:cs="Courier New" w:hint="default"/>
+        <w:rFonts w:hint="default" w:ascii="Courier New" w:hAnsi="Courier New" w:cs="Courier New"/>
       </w:rPr>
     </w:lvl>
     <w:lvl w:ilvl="8" w:tplc="04090005" w:tentative="1">
@@ -1219,7 +1240,7 @@
         <w:ind w:left="6840" w:hanging="360"/>
       </w:pPr>
       <w:rPr>
-        <w:rFonts w:ascii="Wingdings" w:hAnsi="Wingdings" w:hint="default"/>
+        <w:rFonts w:hint="default" w:ascii="Wingdings" w:hAnsi="Wingdings"/>
       </w:rPr>
     </w:lvl>
   </w:abstractNum>
@@ -1236,7 +1257,7 @@
         <w:ind w:left="1440" w:hanging="360"/>
       </w:pPr>
       <w:rPr>
-        <w:rFonts w:ascii="Symbol" w:hAnsi="Symbol" w:hint="default"/>
+        <w:rFonts w:hint="default" w:ascii="Symbol" w:hAnsi="Symbol"/>
       </w:rPr>
     </w:lvl>
     <w:lvl w:ilvl="1" w:tplc="04090003" w:tentative="1">
@@ -1248,7 +1269,7 @@
         <w:ind w:left="2160" w:hanging="360"/>
       </w:pPr>
       <w:rPr>
-        <w:rFonts w:ascii="Courier New" w:hAnsi="Courier New" w:cs="Courier New" w:hint="default"/>
+        <w:rFonts w:hint="default" w:ascii="Courier New" w:hAnsi="Courier New" w:cs="Courier New"/>
       </w:rPr>
     </w:lvl>
     <w:lvl w:ilvl="2" w:tplc="04090005" w:tentative="1">
@@ -1260,7 +1281,7 @@
         <w:ind w:left="2880" w:hanging="360"/>
       </w:pPr>
       <w:rPr>
-        <w:rFonts w:ascii="Wingdings" w:hAnsi="Wingdings" w:hint="default"/>
+        <w:rFonts w:hint="default" w:ascii="Wingdings" w:hAnsi="Wingdings"/>
       </w:rPr>
     </w:lvl>
     <w:lvl w:ilvl="3" w:tplc="04090001" w:tentative="1">
@@ -1272,7 +1293,7 @@
         <w:ind w:left="3600" w:hanging="360"/>
       </w:pPr>
       <w:rPr>
-        <w:rFonts w:ascii="Symbol" w:hAnsi="Symbol" w:hint="default"/>
+        <w:rFonts w:hint="default" w:ascii="Symbol" w:hAnsi="Symbol"/>
       </w:rPr>
     </w:lvl>
     <w:lvl w:ilvl="4" w:tplc="04090003" w:tentative="1">
@@ -1284,7 +1305,7 @@
         <w:ind w:left="4320" w:hanging="360"/>
       </w:pPr>
       <w:rPr>
-        <w:rFonts w:ascii="Courier New" w:hAnsi="Courier New" w:cs="Courier New" w:hint="default"/>
+        <w:rFonts w:hint="default" w:ascii="Courier New" w:hAnsi="Courier New" w:cs="Courier New"/>
       </w:rPr>
     </w:lvl>
     <w:lvl w:ilvl="5" w:tplc="04090005" w:tentative="1">
@@ -1296,7 +1317,7 @@
         <w:ind w:left="5040" w:hanging="360"/>
       </w:pPr>
       <w:rPr>
-        <w:rFonts w:ascii="Wingdings" w:hAnsi="Wingdings" w:hint="default"/>
+        <w:rFonts w:hint="default" w:ascii="Wingdings" w:hAnsi="Wingdings"/>
       </w:rPr>
     </w:lvl>
     <w:lvl w:ilvl="6" w:tplc="04090001" w:tentative="1">
@@ -1308,7 +1329,7 @@
         <w:ind w:left="5760" w:hanging="360"/>
       </w:pPr>
       <w:rPr>
-        <w:rFonts w:ascii="Symbol" w:hAnsi="Symbol" w:hint="default"/>
+        <w:rFonts w:hint="default" w:ascii="Symbol" w:hAnsi="Symbol"/>
       </w:rPr>
     </w:lvl>
     <w:lvl w:ilvl="7" w:tplc="04090003" w:tentative="1">
@@ -1320,7 +1341,7 @@
         <w:ind w:left="6480" w:hanging="360"/>
       </w:pPr>
       <w:rPr>
-        <w:rFonts w:ascii="Courier New" w:hAnsi="Courier New" w:cs="Courier New" w:hint="default"/>
+        <w:rFonts w:hint="default" w:ascii="Courier New" w:hAnsi="Courier New" w:cs="Courier New"/>
       </w:rPr>
     </w:lvl>
     <w:lvl w:ilvl="8" w:tplc="04090005" w:tentative="1">
@@ -1332,7 +1353,7 @@
         <w:ind w:left="7200" w:hanging="360"/>
       </w:pPr>
       <w:rPr>
-        <w:rFonts w:ascii="Wingdings" w:hAnsi="Wingdings" w:hint="default"/>
+        <w:rFonts w:hint="default" w:ascii="Wingdings" w:hAnsi="Wingdings"/>
       </w:rPr>
     </w:lvl>
   </w:abstractNum>
@@ -1444,7 +1465,7 @@
         <w:ind w:left="1440" w:hanging="360"/>
       </w:pPr>
       <w:rPr>
-        <w:rFonts w:ascii="Symbol" w:hAnsi="Symbol" w:hint="default"/>
+        <w:rFonts w:hint="default" w:ascii="Symbol" w:hAnsi="Symbol"/>
       </w:rPr>
     </w:lvl>
     <w:lvl w:ilvl="2" w:tplc="0409001B" w:tentative="1">
@@ -1524,7 +1545,7 @@
         <w:ind w:left="1080" w:hanging="360"/>
       </w:pPr>
       <w:rPr>
-        <w:rFonts w:ascii="Symbol" w:hAnsi="Symbol" w:hint="default"/>
+        <w:rFonts w:hint="default" w:ascii="Symbol" w:hAnsi="Symbol"/>
       </w:rPr>
     </w:lvl>
     <w:lvl w:ilvl="1" w:tplc="04090003" w:tentative="1">
@@ -1536,7 +1557,7 @@
         <w:ind w:left="1800" w:hanging="360"/>
       </w:pPr>
       <w:rPr>
-        <w:rFonts w:ascii="Courier New" w:hAnsi="Courier New" w:cs="Courier New" w:hint="default"/>
+        <w:rFonts w:hint="default" w:ascii="Courier New" w:hAnsi="Courier New" w:cs="Courier New"/>
       </w:rPr>
     </w:lvl>
     <w:lvl w:ilvl="2" w:tplc="04090005" w:tentative="1">
@@ -1548,7 +1569,7 @@
         <w:ind w:left="2520" w:hanging="360"/>
       </w:pPr>
       <w:rPr>
-        <w:rFonts w:ascii="Wingdings" w:hAnsi="Wingdings" w:hint="default"/>
+        <w:rFonts w:hint="default" w:ascii="Wingdings" w:hAnsi="Wingdings"/>
       </w:rPr>
     </w:lvl>
     <w:lvl w:ilvl="3" w:tplc="04090001" w:tentative="1">
@@ -1560,7 +1581,7 @@
         <w:ind w:left="3240" w:hanging="360"/>
       </w:pPr>
       <w:rPr>
-        <w:rFonts w:ascii="Symbol" w:hAnsi="Symbol" w:hint="default"/>
+        <w:rFonts w:hint="default" w:ascii="Symbol" w:hAnsi="Symbol"/>
       </w:rPr>
     </w:lvl>
     <w:lvl w:ilvl="4" w:tplc="04090003" w:tentative="1">
@@ -1572,7 +1593,7 @@
         <w:ind w:left="3960" w:hanging="360"/>
       </w:pPr>
       <w:rPr>
-        <w:rFonts w:ascii="Courier New" w:hAnsi="Courier New" w:cs="Courier New" w:hint="default"/>
+        <w:rFonts w:hint="default" w:ascii="Courier New" w:hAnsi="Courier New" w:cs="Courier New"/>
       </w:rPr>
     </w:lvl>
     <w:lvl w:ilvl="5" w:tplc="04090005" w:tentative="1">
@@ -1584,7 +1605,7 @@
         <w:ind w:left="4680" w:hanging="360"/>
       </w:pPr>
       <w:rPr>
-        <w:rFonts w:ascii="Wingdings" w:hAnsi="Wingdings" w:hint="default"/>
+        <w:rFonts w:hint="default" w:ascii="Wingdings" w:hAnsi="Wingdings"/>
       </w:rPr>
     </w:lvl>
     <w:lvl w:ilvl="6" w:tplc="04090001" w:tentative="1">
@@ -1596,7 +1617,7 @@
         <w:ind w:left="5400" w:hanging="360"/>
       </w:pPr>
       <w:rPr>
-        <w:rFonts w:ascii="Symbol" w:hAnsi="Symbol" w:hint="default"/>
+        <w:rFonts w:hint="default" w:ascii="Symbol" w:hAnsi="Symbol"/>
       </w:rPr>
     </w:lvl>
     <w:lvl w:ilvl="7" w:tplc="04090003" w:tentative="1">
@@ -1608,7 +1629,7 @@
         <w:ind w:left="6120" w:hanging="360"/>
       </w:pPr>
       <w:rPr>
-        <w:rFonts w:ascii="Courier New" w:hAnsi="Courier New" w:cs="Courier New" w:hint="default"/>
+        <w:rFonts w:hint="default" w:ascii="Courier New" w:hAnsi="Courier New" w:cs="Courier New"/>
       </w:rPr>
     </w:lvl>
     <w:lvl w:ilvl="8" w:tplc="04090005" w:tentative="1">
@@ -1620,7 +1641,7 @@
         <w:ind w:left="6840" w:hanging="360"/>
       </w:pPr>
       <w:rPr>
-        <w:rFonts w:ascii="Wingdings" w:hAnsi="Wingdings" w:hint="default"/>
+        <w:rFonts w:hint="default" w:ascii="Wingdings" w:hAnsi="Wingdings"/>
       </w:rPr>
     </w:lvl>
   </w:abstractNum>
@@ -1637,7 +1658,7 @@
         <w:ind w:left="2160" w:hanging="360"/>
       </w:pPr>
       <w:rPr>
-        <w:rFonts w:ascii="Symbol" w:hAnsi="Symbol" w:hint="default"/>
+        <w:rFonts w:hint="default" w:ascii="Symbol" w:hAnsi="Symbol"/>
       </w:rPr>
     </w:lvl>
     <w:lvl w:ilvl="1" w:tplc="04090003" w:tentative="1">
@@ -1649,7 +1670,7 @@
         <w:ind w:left="2880" w:hanging="360"/>
       </w:pPr>
       <w:rPr>
-        <w:rFonts w:ascii="Courier New" w:hAnsi="Courier New" w:cs="Courier New" w:hint="default"/>
+        <w:rFonts w:hint="default" w:ascii="Courier New" w:hAnsi="Courier New" w:cs="Courier New"/>
       </w:rPr>
     </w:lvl>
     <w:lvl w:ilvl="2" w:tplc="04090005" w:tentative="1">
@@ -1661,7 +1682,7 @@
         <w:ind w:left="3600" w:hanging="360"/>
       </w:pPr>
       <w:rPr>
-        <w:rFonts w:ascii="Wingdings" w:hAnsi="Wingdings" w:hint="default"/>
+        <w:rFonts w:hint="default" w:ascii="Wingdings" w:hAnsi="Wingdings"/>
       </w:rPr>
     </w:lvl>
     <w:lvl w:ilvl="3" w:tplc="04090001" w:tentative="1">
@@ -1673,7 +1694,7 @@
         <w:ind w:left="4320" w:hanging="360"/>
       </w:pPr>
       <w:rPr>
-        <w:rFonts w:ascii="Symbol" w:hAnsi="Symbol" w:hint="default"/>
+        <w:rFonts w:hint="default" w:ascii="Symbol" w:hAnsi="Symbol"/>
       </w:rPr>
     </w:lvl>
     <w:lvl w:ilvl="4" w:tplc="04090003" w:tentative="1">
@@ -1685,7 +1706,7 @@
         <w:ind w:left="5040" w:hanging="360"/>
       </w:pPr>
       <w:rPr>
-        <w:rFonts w:ascii="Courier New" w:hAnsi="Courier New" w:cs="Courier New" w:hint="default"/>
+        <w:rFonts w:hint="default" w:ascii="Courier New" w:hAnsi="Courier New" w:cs="Courier New"/>
       </w:rPr>
     </w:lvl>
     <w:lvl w:ilvl="5" w:tplc="04090005" w:tentative="1">
@@ -1697,7 +1718,7 @@
         <w:ind w:left="5760" w:hanging="360"/>
       </w:pPr>
       <w:rPr>
-        <w:rFonts w:ascii="Wingdings" w:hAnsi="Wingdings" w:hint="default"/>
+        <w:rFonts w:hint="default" w:ascii="Wingdings" w:hAnsi="Wingdings"/>
       </w:rPr>
     </w:lvl>
     <w:lvl w:ilvl="6" w:tplc="04090001" w:tentative="1">
@@ -1709,7 +1730,7 @@
         <w:ind w:left="6480" w:hanging="360"/>
       </w:pPr>
       <w:rPr>
-        <w:rFonts w:ascii="Symbol" w:hAnsi="Symbol" w:hint="default"/>
+        <w:rFonts w:hint="default" w:ascii="Symbol" w:hAnsi="Symbol"/>
       </w:rPr>
     </w:lvl>
     <w:lvl w:ilvl="7" w:tplc="04090003" w:tentative="1">
@@ -1721,7 +1742,7 @@
         <w:ind w:left="7200" w:hanging="360"/>
       </w:pPr>
       <w:rPr>
-        <w:rFonts w:ascii="Courier New" w:hAnsi="Courier New" w:cs="Courier New" w:hint="default"/>
+        <w:rFonts w:hint="default" w:ascii="Courier New" w:hAnsi="Courier New" w:cs="Courier New"/>
       </w:rPr>
     </w:lvl>
     <w:lvl w:ilvl="8" w:tplc="04090005" w:tentative="1">
@@ -1733,7 +1754,7 @@
         <w:ind w:left="7920" w:hanging="360"/>
       </w:pPr>
       <w:rPr>
-        <w:rFonts w:ascii="Wingdings" w:hAnsi="Wingdings" w:hint="default"/>
+        <w:rFonts w:hint="default" w:ascii="Wingdings" w:hAnsi="Wingdings"/>
       </w:rPr>
     </w:lvl>
   </w:abstractNum>
@@ -1750,7 +1771,7 @@
         <w:ind w:left="1440" w:hanging="360"/>
       </w:pPr>
       <w:rPr>
-        <w:rFonts w:ascii="Symbol" w:hAnsi="Symbol" w:hint="default"/>
+        <w:rFonts w:hint="default" w:ascii="Symbol" w:hAnsi="Symbol"/>
       </w:rPr>
     </w:lvl>
     <w:lvl w:ilvl="1" w:tplc="04090003" w:tentative="1">
@@ -1762,7 +1783,7 @@
         <w:ind w:left="2160" w:hanging="360"/>
       </w:pPr>
       <w:rPr>
-        <w:rFonts w:ascii="Courier New" w:hAnsi="Courier New" w:cs="Courier New" w:hint="default"/>
+        <w:rFonts w:hint="default" w:ascii="Courier New" w:hAnsi="Courier New" w:cs="Courier New"/>
       </w:rPr>
     </w:lvl>
     <w:lvl w:ilvl="2" w:tplc="04090005" w:tentative="1">
@@ -1774,7 +1795,7 @@
         <w:ind w:left="2880" w:hanging="360"/>
       </w:pPr>
       <w:rPr>
-        <w:rFonts w:ascii="Wingdings" w:hAnsi="Wingdings" w:hint="default"/>
+        <w:rFonts w:hint="default" w:ascii="Wingdings" w:hAnsi="Wingdings"/>
       </w:rPr>
     </w:lvl>
     <w:lvl w:ilvl="3" w:tplc="04090001" w:tentative="1">
@@ -1786,7 +1807,7 @@
         <w:ind w:left="3600" w:hanging="360"/>
       </w:pPr>
       <w:rPr>
-        <w:rFonts w:ascii="Symbol" w:hAnsi="Symbol" w:hint="default"/>
+        <w:rFonts w:hint="default" w:ascii="Symbol" w:hAnsi="Symbol"/>
       </w:rPr>
     </w:lvl>
     <w:lvl w:ilvl="4" w:tplc="04090003" w:tentative="1">
@@ -1798,7 +1819,7 @@
         <w:ind w:left="4320" w:hanging="360"/>
       </w:pPr>
       <w:rPr>
-        <w:rFonts w:ascii="Courier New" w:hAnsi="Courier New" w:cs="Courier New" w:hint="default"/>
+        <w:rFonts w:hint="default" w:ascii="Courier New" w:hAnsi="Courier New" w:cs="Courier New"/>
       </w:rPr>
     </w:lvl>
     <w:lvl w:ilvl="5" w:tplc="04090005" w:tentative="1">
@@ -1810,7 +1831,7 @@
         <w:ind w:left="5040" w:hanging="360"/>
       </w:pPr>
       <w:rPr>
-        <w:rFonts w:ascii="Wingdings" w:hAnsi="Wingdings" w:hint="default"/>
+        <w:rFonts w:hint="default" w:ascii="Wingdings" w:hAnsi="Wingdings"/>
       </w:rPr>
     </w:lvl>
     <w:lvl w:ilvl="6" w:tplc="04090001" w:tentative="1">
@@ -1822,7 +1843,7 @@
         <w:ind w:left="5760" w:hanging="360"/>
       </w:pPr>
       <w:rPr>
-        <w:rFonts w:ascii="Symbol" w:hAnsi="Symbol" w:hint="default"/>
+        <w:rFonts w:hint="default" w:ascii="Symbol" w:hAnsi="Symbol"/>
       </w:rPr>
     </w:lvl>
     <w:lvl w:ilvl="7" w:tplc="04090003" w:tentative="1">
@@ -1834,7 +1855,7 @@
         <w:ind w:left="6480" w:hanging="360"/>
       </w:pPr>
       <w:rPr>
-        <w:rFonts w:ascii="Courier New" w:hAnsi="Courier New" w:cs="Courier New" w:hint="default"/>
+        <w:rFonts w:hint="default" w:ascii="Courier New" w:hAnsi="Courier New" w:cs="Courier New"/>
       </w:rPr>
     </w:lvl>
     <w:lvl w:ilvl="8" w:tplc="04090005" w:tentative="1">
@@ -1846,7 +1867,7 @@
         <w:ind w:left="7200" w:hanging="360"/>
       </w:pPr>
       <w:rPr>
-        <w:rFonts w:ascii="Wingdings" w:hAnsi="Wingdings" w:hint="default"/>
+        <w:rFonts w:hint="default" w:ascii="Wingdings" w:hAnsi="Wingdings"/>
       </w:rPr>
     </w:lvl>
   </w:abstractNum>
@@ -1875,7 +1896,7 @@
         <w:ind w:left="1440" w:hanging="360"/>
       </w:pPr>
       <w:rPr>
-        <w:rFonts w:ascii="Symbol" w:hAnsi="Symbol" w:hint="default"/>
+        <w:rFonts w:hint="default" w:ascii="Symbol" w:hAnsi="Symbol"/>
       </w:rPr>
     </w:lvl>
     <w:lvl w:ilvl="2" w:tplc="0409001B" w:tentative="1">
@@ -1973,11 +1994,11 @@
 </file>
 
 <file path=word/styles.xml><?xml version="1.0" encoding="utf-8"?>
-<w:styles xmlns:mc="http://schemas.openxmlformats.org/markup-compatibility/2006" xmlns:r="http://schemas.openxmlformats.org/officeDocument/2006/relationships" xmlns:w="http://schemas.openxmlformats.org/wordprocessingml/2006/main" xmlns:w14="http://schemas.microsoft.com/office/word/2010/wordml" xmlns:w15="http://schemas.microsoft.com/office/word/2012/wordml" xmlns:w16cex="http://schemas.microsoft.com/office/word/2018/wordml/cex" xmlns:w16cid="http://schemas.microsoft.com/office/word/2016/wordml/cid" xmlns:w16="http://schemas.microsoft.com/office/word/2018/wordml" xmlns:w16sdtdh="http://schemas.microsoft.com/office/word/2020/wordml/sdtdatahash" xmlns:w16se="http://schemas.microsoft.com/office/word/2015/wordml/symex" mc:Ignorable="w14 w15 w16se w16cid w16 w16cex w16sdtdh">
+<w:styles xmlns:wp14="http://schemas.microsoft.com/office/word/2010/wordprocessingDrawing" xmlns:mc="http://schemas.openxmlformats.org/markup-compatibility/2006" xmlns:r="http://schemas.openxmlformats.org/officeDocument/2006/relationships" xmlns:w="http://schemas.openxmlformats.org/wordprocessingml/2006/main" xmlns:w14="http://schemas.microsoft.com/office/word/2010/wordml" xmlns:w15="http://schemas.microsoft.com/office/word/2012/wordml" xmlns:w16cex="http://schemas.microsoft.com/office/word/2018/wordml/cex" xmlns:w16cid="http://schemas.microsoft.com/office/word/2016/wordml/cid" xmlns:w16="http://schemas.microsoft.com/office/word/2018/wordml" xmlns:w16sdtdh="http://schemas.microsoft.com/office/word/2020/wordml/sdtdatahash" xmlns:w16se="http://schemas.microsoft.com/office/word/2015/wordml/symex" mc:Ignorable="w14 w15 w16se w16cid w16 w16cex w16sdtdh wp14">
   <w:docDefaults>
     <w:rPrDefault>
       <w:rPr>
-        <w:rFonts w:asciiTheme="minorHAnsi" w:eastAsiaTheme="minorHAnsi" w:hAnsiTheme="minorHAnsi" w:cstheme="minorBidi"/>
+        <w:rFonts w:asciiTheme="minorHAnsi" w:hAnsiTheme="minorHAnsi" w:eastAsiaTheme="minorHAnsi" w:cstheme="minorBidi"/>
         <w:sz w:val="22"/>
         <w:szCs w:val="22"/>
         <w:lang w:val="en-US" w:eastAsia="en-US" w:bidi="ar-SA"/>
@@ -1992,14 +2013,14 @@
   <w:latentStyles w:defLockedState="0" w:defUIPriority="99" w:defSemiHidden="0" w:defUnhideWhenUsed="0" w:defQFormat="0" w:count="376">
     <w:lsdException w:name="Normal" w:uiPriority="0" w:qFormat="1"/>
     <w:lsdException w:name="heading 1" w:uiPriority="9" w:qFormat="1"/>
-    <w:lsdException w:name="heading 2" w:semiHidden="1" w:uiPriority="9" w:unhideWhenUsed="1" w:qFormat="1"/>
-    <w:lsdException w:name="heading 3" w:semiHidden="1" w:uiPriority="9" w:unhideWhenUsed="1" w:qFormat="1"/>
-    <w:lsdException w:name="heading 4" w:semiHidden="1" w:uiPriority="9" w:unhideWhenUsed="1" w:qFormat="1"/>
-    <w:lsdException w:name="heading 5" w:semiHidden="1" w:uiPriority="9" w:unhideWhenUsed="1" w:qFormat="1"/>
-    <w:lsdException w:name="heading 6" w:semiHidden="1" w:uiPriority="9" w:unhideWhenUsed="1" w:qFormat="1"/>
-    <w:lsdException w:name="heading 7" w:semiHidden="1" w:uiPriority="9" w:unhideWhenUsed="1" w:qFormat="1"/>
-    <w:lsdException w:name="heading 8" w:semiHidden="1" w:uiPriority="9" w:unhideWhenUsed="1" w:qFormat="1"/>
-    <w:lsdException w:name="heading 9" w:semiHidden="1" w:uiPriority="9" w:unhideWhenUsed="1" w:qFormat="1"/>
+    <w:lsdException w:name="heading 2" w:uiPriority="9" w:semiHidden="1" w:unhideWhenUsed="1" w:qFormat="1"/>
+    <w:lsdException w:name="heading 3" w:uiPriority="9" w:semiHidden="1" w:unhideWhenUsed="1" w:qFormat="1"/>
+    <w:lsdException w:name="heading 4" w:uiPriority="9" w:semiHidden="1" w:unhideWhenUsed="1" w:qFormat="1"/>
+    <w:lsdException w:name="heading 5" w:uiPriority="9" w:semiHidden="1" w:unhideWhenUsed="1" w:qFormat="1"/>
+    <w:lsdException w:name="heading 6" w:uiPriority="9" w:semiHidden="1" w:unhideWhenUsed="1" w:qFormat="1"/>
+    <w:lsdException w:name="heading 7" w:uiPriority="9" w:semiHidden="1" w:unhideWhenUsed="1" w:qFormat="1"/>
+    <w:lsdException w:name="heading 8" w:uiPriority="9" w:semiHidden="1" w:unhideWhenUsed="1" w:qFormat="1"/>
+    <w:lsdException w:name="heading 9" w:uiPriority="9" w:semiHidden="1" w:unhideWhenUsed="1" w:qFormat="1"/>
     <w:lsdException w:name="index 1" w:semiHidden="1" w:unhideWhenUsed="1"/>
     <w:lsdException w:name="index 2" w:semiHidden="1" w:unhideWhenUsed="1"/>
     <w:lsdException w:name="index 3" w:semiHidden="1" w:unhideWhenUsed="1"/>
@@ -2009,22 +2030,22 @@
     <w:lsdException w:name="index 7" w:semiHidden="1" w:unhideWhenUsed="1"/>
     <w:lsdException w:name="index 8" w:semiHidden="1" w:unhideWhenUsed="1"/>
     <w:lsdException w:name="index 9" w:semiHidden="1" w:unhideWhenUsed="1"/>
-    <w:lsdException w:name="toc 1" w:semiHidden="1" w:uiPriority="39" w:unhideWhenUsed="1"/>
-    <w:lsdException w:name="toc 2" w:semiHidden="1" w:uiPriority="39" w:unhideWhenUsed="1"/>
-    <w:lsdException w:name="toc 3" w:semiHidden="1" w:uiPriority="39" w:unhideWhenUsed="1"/>
-    <w:lsdException w:name="toc 4" w:semiHidden="1" w:uiPriority="39" w:unhideWhenUsed="1"/>
-    <w:lsdException w:name="toc 5" w:semiHidden="1" w:uiPriority="39" w:unhideWhenUsed="1"/>
-    <w:lsdException w:name="toc 6" w:semiHidden="1" w:uiPriority="39" w:unhideWhenUsed="1"/>
-    <w:lsdException w:name="toc 7" w:semiHidden="1" w:uiPriority="39" w:unhideWhenUsed="1"/>
-    <w:lsdException w:name="toc 8" w:semiHidden="1" w:uiPriority="39" w:unhideWhenUsed="1"/>
-    <w:lsdException w:name="toc 9" w:semiHidden="1" w:uiPriority="39" w:unhideWhenUsed="1"/>
+    <w:lsdException w:name="toc 1" w:uiPriority="39" w:semiHidden="1" w:unhideWhenUsed="1"/>
+    <w:lsdException w:name="toc 2" w:uiPriority="39" w:semiHidden="1" w:unhideWhenUsed="1"/>
+    <w:lsdException w:name="toc 3" w:uiPriority="39" w:semiHidden="1" w:unhideWhenUsed="1"/>
+    <w:lsdException w:name="toc 4" w:uiPriority="39" w:semiHidden="1" w:unhideWhenUsed="1"/>
+    <w:lsdException w:name="toc 5" w:uiPriority="39" w:semiHidden="1" w:unhideWhenUsed="1"/>
+    <w:lsdException w:name="toc 6" w:uiPriority="39" w:semiHidden="1" w:unhideWhenUsed="1"/>
+    <w:lsdException w:name="toc 7" w:uiPriority="39" w:semiHidden="1" w:unhideWhenUsed="1"/>
+    <w:lsdException w:name="toc 8" w:uiPriority="39" w:semiHidden="1" w:unhideWhenUsed="1"/>
+    <w:lsdException w:name="toc 9" w:uiPriority="39" w:semiHidden="1" w:unhideWhenUsed="1"/>
     <w:lsdException w:name="Normal Indent" w:semiHidden="1" w:unhideWhenUsed="1"/>
     <w:lsdException w:name="footnote text" w:semiHidden="1" w:unhideWhenUsed="1"/>
     <w:lsdException w:name="annotation text" w:semiHidden="1" w:unhideWhenUsed="1"/>
     <w:lsdException w:name="header" w:semiHidden="1" w:unhideWhenUsed="1"/>
     <w:lsdException w:name="footer" w:semiHidden="1" w:unhideWhenUsed="1"/>
     <w:lsdException w:name="index heading" w:semiHidden="1" w:unhideWhenUsed="1"/>
-    <w:lsdException w:name="caption" w:semiHidden="1" w:uiPriority="35" w:unhideWhenUsed="1" w:qFormat="1"/>
+    <w:lsdException w:name="caption" w:uiPriority="35" w:semiHidden="1" w:unhideWhenUsed="1" w:qFormat="1"/>
     <w:lsdException w:name="table of figures" w:semiHidden="1" w:unhideWhenUsed="1"/>
     <w:lsdException w:name="envelope address" w:semiHidden="1" w:unhideWhenUsed="1"/>
     <w:lsdException w:name="envelope return" w:semiHidden="1" w:unhideWhenUsed="1"/>
@@ -2055,7 +2076,7 @@
     <w:lsdException w:name="Title" w:uiPriority="10" w:qFormat="1"/>
     <w:lsdException w:name="Closing" w:semiHidden="1" w:unhideWhenUsed="1"/>
     <w:lsdException w:name="Signature" w:semiHidden="1" w:unhideWhenUsed="1"/>
-    <w:lsdException w:name="Default Paragraph Font" w:semiHidden="1" w:uiPriority="1" w:unhideWhenUsed="1"/>
+    <w:lsdException w:name="Default Paragraph Font" w:uiPriority="1" w:semiHidden="1" w:unhideWhenUsed="1"/>
     <w:lsdException w:name="Body Text" w:semiHidden="1" w:unhideWhenUsed="1"/>
     <w:lsdException w:name="Body Text Indent" w:semiHidden="1" w:unhideWhenUsed="1"/>
     <w:lsdException w:name="List Continue" w:semiHidden="1" w:unhideWhenUsed="1"/>
@@ -2255,8 +2276,8 @@
     <w:lsdException w:name="Subtle Reference" w:uiPriority="31" w:qFormat="1"/>
     <w:lsdException w:name="Intense Reference" w:uiPriority="32" w:qFormat="1"/>
     <w:lsdException w:name="Book Title" w:uiPriority="33" w:qFormat="1"/>
-    <w:lsdException w:name="Bibliography" w:semiHidden="1" w:uiPriority="37" w:unhideWhenUsed="1"/>
-    <w:lsdException w:name="TOC Heading" w:semiHidden="1" w:uiPriority="39" w:unhideWhenUsed="1" w:qFormat="1"/>
+    <w:lsdException w:name="Bibliography" w:uiPriority="37" w:semiHidden="1" w:unhideWhenUsed="1"/>
+    <w:lsdException w:name="TOC Heading" w:uiPriority="39" w:semiHidden="1" w:unhideWhenUsed="1" w:qFormat="1"/>
     <w:lsdException w:name="Plain Table 1" w:uiPriority="41"/>
     <w:lsdException w:name="Plain Table 2" w:uiPriority="42"/>
     <w:lsdException w:name="Plain Table 3" w:uiPriority="43"/>
@@ -2367,7 +2388,7 @@
     <w:lsdException w:name="Unresolved Mention" w:semiHidden="1" w:unhideWhenUsed="1"/>
     <w:lsdException w:name="Smart Link" w:semiHidden="1" w:unhideWhenUsed="1"/>
   </w:latentStyles>
-  <w:style w:type="paragraph" w:default="1" w:styleId="Normal">
+  <w:style w:type="paragraph" w:styleId="Normal" w:default="1">
     <w:name w:val="Normal"/>
     <w:qFormat/>
     <w:rsid w:val="00DA724C"/>
@@ -2379,13 +2400,13 @@
       <w:sz w:val="28"/>
     </w:rPr>
   </w:style>
-  <w:style w:type="character" w:default="1" w:styleId="DefaultParagraphFont">
+  <w:style w:type="character" w:styleId="DefaultParagraphFont" w:default="1">
     <w:name w:val="Default Paragraph Font"/>
     <w:uiPriority w:val="1"/>
     <w:semiHidden/>
     <w:unhideWhenUsed/>
   </w:style>
-  <w:style w:type="table" w:default="1" w:styleId="TableNormal">
+  <w:style w:type="table" w:styleId="TableNormal" w:default="1">
     <w:name w:val="Normal Table"/>
     <w:uiPriority w:val="99"/>
     <w:semiHidden/>
@@ -2400,7 +2421,7 @@
       </w:tblCellMar>
     </w:tblPr>
   </w:style>
-  <w:style w:type="numbering" w:default="1" w:styleId="NoList">
+  <w:style w:type="numbering" w:styleId="NoList" w:default="1">
     <w:name w:val="No List"/>
     <w:uiPriority w:val="99"/>
     <w:semiHidden/>

</xml_diff>